<commit_message>
imagenes de cabecera en notas
</commit_message>
<xml_diff>
--- a/templates/carta.docx
+++ b/templates/carta.docx
@@ -1,6 +1,6 @@
 
 <file path=word/document.xml><?xml version="1.0" encoding="utf-8"?>
-<w:document xmlns:o="urn:schemas-microsoft-com:office:office" xmlns:r="http://schemas.openxmlformats.org/officeDocument/2006/relationships" xmlns:v="urn:schemas-microsoft-com:vml" xmlns:w="http://schemas.openxmlformats.org/wordprocessingml/2006/main" xmlns:w10="urn:schemas-microsoft-com:office:word" xmlns:wp="http://schemas.openxmlformats.org/drawingml/2006/wordprocessingDrawing" xmlns:wps="http://schemas.microsoft.com/office/word/2010/wordprocessingShape" xmlns:wpg="http://schemas.microsoft.com/office/word/2010/wordprocessingGroup" xmlns:mc="http://schemas.openxmlformats.org/markup-compatibility/2006" xmlns:wp14="http://schemas.microsoft.com/office/word/2010/wordprocessingDrawing" xmlns:w14="http://schemas.microsoft.com/office/word/2010/wordml" mc:Ignorable="w14 wp14">
+<w:document xmlns:o="urn:schemas-microsoft-com:office:office" xmlns:r="http://schemas.openxmlformats.org/officeDocument/2006/relationships" xmlns:v="urn:schemas-microsoft-com:vml" xmlns:w="http://schemas.openxmlformats.org/wordprocessingml/2006/main" xmlns:w10="urn:schemas-microsoft-com:office:word" xmlns:wp="http://schemas.openxmlformats.org/drawingml/2006/wordprocessingDrawing" xmlns:wps="http://schemas.microsoft.com/office/word/2010/wordprocessingShape" xmlns:wpg="http://schemas.microsoft.com/office/word/2010/wordprocessingGroup" xmlns:mc="http://schemas.openxmlformats.org/markup-compatibility/2006" xmlns:wp14="http://schemas.microsoft.com/office/word/2010/wordprocessingDrawing" xmlns:w14="http://schemas.microsoft.com/office/word/2010/wordml" xmlns:w15="http://schemas.microsoft.com/office/word/2012/wordml" mc:Ignorable="w14 wp14 w15">
   <w:background w:color="FFFFFF"/>
   <w:body>
     <w:p>
@@ -659,7 +659,7 @@
       <w:footerReference w:type="default" r:id="rId3"/>
       <w:type w:val="nextPage"/>
       <w:pgSz w:w="12240" w:h="15840"/>
-      <w:pgMar w:left="1418" w:right="1701" w:header="568" w:top="1417" w:footer="510" w:bottom="1417" w:gutter="0"/>
+      <w:pgMar w:left="1418" w:right="1701" w:gutter="0" w:header="568" w:top="1417" w:footer="510" w:bottom="1417"/>
       <w:pgNumType w:fmt="decimal"/>
       <w:formProt w:val="false"/>
       <w:textDirection w:val="lrTb"/>
@@ -670,7 +670,7 @@
 </file>
 
 <file path=word/footer1.xml><?xml version="1.0" encoding="utf-8"?>
-<w:ftr xmlns:o="urn:schemas-microsoft-com:office:office" xmlns:r="http://schemas.openxmlformats.org/officeDocument/2006/relationships" xmlns:v="urn:schemas-microsoft-com:vml" xmlns:w="http://schemas.openxmlformats.org/wordprocessingml/2006/main" xmlns:w10="urn:schemas-microsoft-com:office:word" xmlns:wp="http://schemas.openxmlformats.org/drawingml/2006/wordprocessingDrawing" xmlns:wps="http://schemas.microsoft.com/office/word/2010/wordprocessingShape" xmlns:wpg="http://schemas.microsoft.com/office/word/2010/wordprocessingGroup" xmlns:mc="http://schemas.openxmlformats.org/markup-compatibility/2006" xmlns:wp14="http://schemas.microsoft.com/office/word/2010/wordprocessingDrawing" xmlns:w14="http://schemas.microsoft.com/office/word/2010/wordml" mc:Ignorable="w14 wp14">
+<w:ftr xmlns:o="urn:schemas-microsoft-com:office:office" xmlns:r="http://schemas.openxmlformats.org/officeDocument/2006/relationships" xmlns:v="urn:schemas-microsoft-com:vml" xmlns:w="http://schemas.openxmlformats.org/wordprocessingml/2006/main" xmlns:w10="urn:schemas-microsoft-com:office:word" xmlns:wp="http://schemas.openxmlformats.org/drawingml/2006/wordprocessingDrawing" xmlns:wps="http://schemas.microsoft.com/office/word/2010/wordprocessingShape" xmlns:wpg="http://schemas.microsoft.com/office/word/2010/wordprocessingGroup" xmlns:mc="http://schemas.openxmlformats.org/markup-compatibility/2006" xmlns:wp14="http://schemas.microsoft.com/office/word/2010/wordprocessingDrawing" xmlns:w14="http://schemas.microsoft.com/office/word/2010/wordml" xmlns:w15="http://schemas.microsoft.com/office/word/2012/wordml" mc:Ignorable="w14 wp14 w15">
   <w:p>
     <w:pPr>
       <w:pStyle w:val="Normal"/>
@@ -691,7 +691,7 @@
       <mc:AlternateContent>
         <mc:Choice Requires="wps">
           <w:drawing>
-            <wp:anchor behindDoc="1" distT="0" distB="0" distL="0" distR="0" simplePos="0" locked="0" layoutInCell="1" allowOverlap="1" relativeHeight="4" wp14:anchorId="6B8F3A66">
+            <wp:anchor behindDoc="0" distT="0" distB="0" distL="0" distR="0" simplePos="0" locked="0" layoutInCell="0" allowOverlap="1" relativeHeight="4" wp14:anchorId="6B8F3A66">
               <wp:simplePos x="0" y="0"/>
               <wp:positionH relativeFrom="column">
                 <wp:posOffset>-153670</wp:posOffset>
@@ -700,7 +700,7 @@
                 <wp:posOffset>-47625</wp:posOffset>
               </wp:positionV>
               <wp:extent cx="6041390" cy="20320"/>
-              <wp:effectExtent l="0" t="0" r="0" b="0"/>
+              <wp:effectExtent l="0" t="8255" r="0" b="8890"/>
               <wp:wrapSquare wrapText="largest"/>
               <wp:docPr id="3" name="Conector recto de flecha 3_0"/>
               <a:graphic xmlns:a="http://schemas.openxmlformats.org/drawingml/2006/main">
@@ -710,7 +710,7 @@
                     <wps:spPr>
                       <a:xfrm>
                         <a:off x="0" y="0"/>
-                        <a:ext cx="6040800" cy="19800"/>
+                        <a:ext cx="6041520" cy="20160"/>
                       </a:xfrm>
                       <a:custGeom>
                         <a:avLst/>
@@ -819,7 +819,7 @@
 </file>
 
 <file path=word/header1.xml><?xml version="1.0" encoding="utf-8"?>
-<w:hdr xmlns:o="urn:schemas-microsoft-com:office:office" xmlns:r="http://schemas.openxmlformats.org/officeDocument/2006/relationships" xmlns:v="urn:schemas-microsoft-com:vml" xmlns:w="http://schemas.openxmlformats.org/wordprocessingml/2006/main" xmlns:w10="urn:schemas-microsoft-com:office:word" xmlns:wp="http://schemas.openxmlformats.org/drawingml/2006/wordprocessingDrawing" xmlns:wps="http://schemas.microsoft.com/office/word/2010/wordprocessingShape" xmlns:wpg="http://schemas.microsoft.com/office/word/2010/wordprocessingGroup" xmlns:mc="http://schemas.openxmlformats.org/markup-compatibility/2006" xmlns:wp14="http://schemas.microsoft.com/office/word/2010/wordprocessingDrawing" xmlns:w14="http://schemas.microsoft.com/office/word/2010/wordml" mc:Ignorable="w14 wp14">
+<w:hdr xmlns:o="urn:schemas-microsoft-com:office:office" xmlns:r="http://schemas.openxmlformats.org/officeDocument/2006/relationships" xmlns:v="urn:schemas-microsoft-com:vml" xmlns:w="http://schemas.openxmlformats.org/wordprocessingml/2006/main" xmlns:w10="urn:schemas-microsoft-com:office:word" xmlns:wp="http://schemas.openxmlformats.org/drawingml/2006/wordprocessingDrawing" xmlns:wps="http://schemas.microsoft.com/office/word/2010/wordprocessingShape" xmlns:wpg="http://schemas.microsoft.com/office/word/2010/wordprocessingGroup" xmlns:mc="http://schemas.openxmlformats.org/markup-compatibility/2006" xmlns:wp14="http://schemas.microsoft.com/office/word/2010/wordprocessingDrawing" xmlns:w14="http://schemas.microsoft.com/office/word/2010/wordml" xmlns:w15="http://schemas.microsoft.com/office/word/2012/wordml" mc:Ignorable="w14 wp14 w15">
   <w:p>
     <w:pPr>
       <w:pStyle w:val="Normal"/>
@@ -839,10 +839,10 @@
         <w:sz w:val="16"/>
       </w:rPr>
       <w:drawing>
-        <wp:anchor behindDoc="1" distT="0" distB="0" distL="0" distR="0" simplePos="0" locked="0" layoutInCell="1" allowOverlap="1" relativeHeight="2">
+        <wp:anchor behindDoc="0" distT="0" distB="0" distL="0" distR="0" simplePos="0" locked="0" layoutInCell="0" allowOverlap="1" relativeHeight="2">
           <wp:simplePos x="0" y="0"/>
           <wp:positionH relativeFrom="column">
-            <wp:posOffset>-109855</wp:posOffset>
+            <wp:posOffset>4450715</wp:posOffset>
           </wp:positionH>
           <wp:positionV relativeFrom="paragraph">
             <wp:posOffset>57785</wp:posOffset>
@@ -884,10 +884,10 @@
         </wp:anchor>
       </w:drawing>
       <w:drawing>
-        <wp:anchor behindDoc="1" distT="0" distB="0" distL="0" distR="0" simplePos="0" locked="0" layoutInCell="1" allowOverlap="1" relativeHeight="3">
+        <wp:anchor behindDoc="0" distT="0" distB="0" distL="0" distR="0" simplePos="0" locked="0" layoutInCell="0" allowOverlap="1" relativeHeight="3">
           <wp:simplePos x="0" y="0"/>
           <wp:positionH relativeFrom="column">
-            <wp:posOffset>5157470</wp:posOffset>
+            <wp:posOffset>-123190</wp:posOffset>
           </wp:positionH>
           <wp:positionV relativeFrom="paragraph">
             <wp:posOffset>40640</wp:posOffset>
@@ -1473,7 +1473,7 @@
     <w:pPr>
       <w:keepNext w:val="true"/>
       <w:widowControl w:val="false"/>
-      <w:overflowPunct w:val="false"/>
+      <w:overflowPunct w:val="true"/>
       <w:jc w:val="center"/>
       <w:textAlignment w:val="baseline"/>
       <w:outlineLvl w:val="0"/>
@@ -1495,7 +1495,7 @@
     <w:pPr>
       <w:keepNext w:val="true"/>
       <w:widowControl w:val="false"/>
-      <w:overflowPunct w:val="false"/>
+      <w:overflowPunct w:val="true"/>
       <w:jc w:val="center"/>
       <w:textAlignment w:val="baseline"/>
       <w:outlineLvl w:val="1"/>
@@ -1646,7 +1646,6 @@
   </w:style>
   <w:style w:type="character" w:styleId="Textoindependiente3Car" w:customStyle="1">
     <w:name w:val="Texto independiente 3 Car"/>
-    <w:link w:val="Textoindependiente3"/>
     <w:qFormat/>
     <w:rsid w:val="001603c2"/>
     <w:rPr>
@@ -1656,7 +1655,6 @@
   </w:style>
   <w:style w:type="character" w:styleId="TextoindependienteCar" w:customStyle="1">
     <w:name w:val="Texto independiente Car"/>
-    <w:link w:val="Textoindependiente"/>
     <w:qFormat/>
     <w:rsid w:val="005d4ecf"/>
     <w:rPr>
@@ -1679,7 +1677,6 @@
   </w:style>
   <w:style w:type="character" w:styleId="PuestoCar" w:customStyle="1">
     <w:name w:val="Puesto Car"/>
-    <w:link w:val="Puesto"/>
     <w:qFormat/>
     <w:rsid w:val="00f77b3f"/>
     <w:rPr>
@@ -1700,7 +1697,6 @@
   </w:style>
   <w:style w:type="character" w:styleId="Ttulo5Car" w:customStyle="1">
     <w:name w:val="Título 5 Car"/>
-    <w:link w:val="Ttulo5"/>
     <w:qFormat/>
     <w:rsid w:val="00ba10de"/>
     <w:rPr>
@@ -1715,7 +1711,6 @@
   </w:style>
   <w:style w:type="character" w:styleId="EncabezadoCar" w:customStyle="1">
     <w:name w:val="Encabezado Car"/>
-    <w:link w:val="Encabezado"/>
     <w:uiPriority w:val="99"/>
     <w:qFormat/>
     <w:locked/>
@@ -1727,7 +1722,6 @@
   </w:style>
   <w:style w:type="character" w:styleId="SubttuloCar" w:customStyle="1">
     <w:name w:val="Subtítulo Car"/>
-    <w:link w:val="Subttulo"/>
     <w:uiPriority w:val="99"/>
     <w:qFormat/>
     <w:locked/>
@@ -1743,7 +1737,6 @@
   </w:style>
   <w:style w:type="character" w:styleId="Ttulo1Car" w:customStyle="1">
     <w:name w:val="Título 1 Car"/>
-    <w:link w:val="Ttulo1"/>
     <w:qFormat/>
     <w:rsid w:val="00936a76"/>
     <w:rPr>
@@ -1757,7 +1750,6 @@
   <w:style w:type="character" w:styleId="Ttulo7Car" w:customStyle="1">
     <w:name w:val="Título 7 Car"/>
     <w:basedOn w:val="DefaultParagraphFont"/>
-    <w:link w:val="Ttulo7"/>
     <w:semiHidden/>
     <w:qFormat/>
     <w:rsid w:val="00a515da"/>
@@ -1773,7 +1765,6 @@
   <w:style w:type="character" w:styleId="SangradetextonormalCar" w:customStyle="1">
     <w:name w:val="Sangría de texto normal Car"/>
     <w:basedOn w:val="DefaultParagraphFont"/>
-    <w:link w:val="Sangradetextonormal"/>
     <w:qFormat/>
     <w:rsid w:val="008b39c5"/>
     <w:rPr>
@@ -1785,7 +1776,6 @@
   <w:style w:type="character" w:styleId="TtuloCar" w:customStyle="1">
     <w:name w:val="Título Car"/>
     <w:basedOn w:val="DefaultParagraphFont"/>
-    <w:link w:val="a"/>
     <w:qFormat/>
     <w:rsid w:val="00d9240b"/>
     <w:rPr>
@@ -1797,7 +1787,6 @@
   </w:style>
   <w:style w:type="character" w:styleId="PiedepginaCar" w:customStyle="1">
     <w:name w:val="Pie de página Car"/>
-    <w:link w:val="Piedepgina"/>
     <w:uiPriority w:val="99"/>
     <w:qFormat/>
     <w:rsid w:val="00ba42ea"/>
@@ -1809,7 +1798,6 @@
   <w:style w:type="character" w:styleId="Sangra3detindependienteCar" w:customStyle="1">
     <w:name w:val="Sangría 3 de t. independiente Car"/>
     <w:basedOn w:val="DefaultParagraphFont"/>
-    <w:link w:val="Sangra3detindependiente"/>
     <w:semiHidden/>
     <w:qFormat/>
     <w:rsid w:val="0017750b"/>
@@ -2337,7 +2325,6 @@
     <w:semiHidden/>
     <w:unhideWhenUsed/>
     <w:tblPr>
-      <w:tblInd w:w="0" w:type="dxa"/>
       <w:tblCellMar>
         <w:top w:w="0" w:type="dxa"/>
         <w:left w:w="108" w:type="dxa"/>
@@ -2351,7 +2338,6 @@
     <w:basedOn w:val="Tablanormal"/>
     <w:rsid w:val="00ae699f"/>
     <w:tblPr>
-      <w:tblInd w:w="0" w:type="dxa"/>
       <w:tblBorders>
         <w:top w:val="single" w:color="auto" w:sz="4" w:space="0"/>
         <w:left w:val="single" w:color="auto" w:sz="4" w:space="0"/>

</xml_diff>